<commit_message>
Memperbaiki Format Laporan Progress
</commit_message>
<xml_diff>
--- a/Progress/Progress_Proyek Perangkat Lunak_Muhammad Nasrudin dan Muhammad Rizaldy Ervan.docx
+++ b/Progress/Progress_Proyek Perangkat Lunak_Muhammad Nasrudin dan Muhammad Rizaldy Ervan.docx
@@ -513,6 +513,7 @@
           <w:pgSz w:w="12240" w:h="15840"/>
           <w:pgMar w:top="1440" w:right="1440" w:bottom="1440" w:left="1440" w:header="720" w:footer="720" w:gutter="0"/>
           <w:cols w:space="720"/>
+          <w:titlePg/>
           <w:docGrid w:linePitch="360"/>
         </w:sectPr>
       </w:pPr>
@@ -561,7 +562,25 @@
         <w:ind w:firstLine="720"/>
       </w:pPr>
       <w:r>
-        <w:t>Pada modul ini berisi materi Dasar-Dasar Pemrograman Java, dimulai dari materi pengenalan Java sampai materi Java String, yang mana materi tersebut disusun sedemikian rupa agar memudahkan mahasiswa dalam belajar Pemrograman Java tahap demi tahap menerapkan Metode Tutorial.</w:t>
+        <w:t xml:space="preserve">Pada modul ini berisi materi Dasar-Dasar Pemrograman Java, dimulai dari materi </w:t>
+      </w:r>
+      <w:r>
+        <w:t>Komentar pada</w:t>
+      </w:r>
+      <w:r>
+        <w:t xml:space="preserve"> Java </w:t>
+      </w:r>
+      <w:r>
+        <w:t>dan</w:t>
+      </w:r>
+      <w:r>
+        <w:t xml:space="preserve"> materi </w:t>
+      </w:r>
+      <w:r>
+        <w:t xml:space="preserve">Tipe Data </w:t>
+      </w:r>
+      <w:r>
+        <w:t>Java, yang mana materi tersebut disusun sedemikian rupa agar memudahkan mahasiswa dalam belajar Pemrograman Java tahap demi tahap menerapkan Metode Tutorial.</w:t>
       </w:r>
     </w:p>
     <w:p>
@@ -658,6 +677,12 @@
     </w:p>
     <w:sdt>
       <w:sdtPr>
+        <w:rPr>
+          <w:rFonts w:ascii="Times New Roman" w:eastAsiaTheme="minorHAnsi" w:hAnsi="Times New Roman" w:cs="Times New Roman"/>
+          <w:color w:val="auto"/>
+          <w:sz w:val="24"/>
+          <w:szCs w:val="24"/>
+        </w:rPr>
         <w:id w:val="-74057323"/>
         <w:docPartObj>
           <w:docPartGallery w:val="Table of Contents"/>
@@ -666,12 +691,8 @@
       </w:sdtPr>
       <w:sdtEndPr>
         <w:rPr>
-          <w:rFonts w:ascii="Times New Roman" w:eastAsiaTheme="minorHAnsi" w:hAnsi="Times New Roman" w:cs="Times New Roman"/>
           <w:b/>
           <w:bCs/>
-          <w:color w:val="auto"/>
-          <w:sz w:val="24"/>
-          <w:szCs w:val="24"/>
         </w:rPr>
       </w:sdtEndPr>
       <w:sdtContent>
@@ -2670,7 +2691,7 @@
     <w:p>
       <w:pPr>
         <w:pStyle w:val="ListParagraph"/>
-        <w:ind w:left="567" w:firstLine="153"/>
+        <w:ind w:left="567" w:firstLine="567"/>
         <w:rPr>
           <w:lang w:val="id-ID"/>
         </w:rPr>
@@ -2685,7 +2706,7 @@
     <w:p>
       <w:pPr>
         <w:pStyle w:val="ListParagraph"/>
-        <w:ind w:left="567" w:firstLine="153"/>
+        <w:ind w:left="567" w:firstLine="567"/>
         <w:rPr>
           <w:lang w:val="id-ID"/>
         </w:rPr>
@@ -2700,7 +2721,7 @@
     <w:p>
       <w:pPr>
         <w:pStyle w:val="ListParagraph"/>
-        <w:ind w:left="567" w:firstLine="153"/>
+        <w:ind w:left="567" w:firstLine="567"/>
         <w:rPr>
           <w:lang w:val="id-ID"/>
         </w:rPr>
@@ -2715,7 +2736,10 @@
     <w:p>
       <w:pPr>
         <w:pStyle w:val="ListParagraph"/>
-        <w:ind w:left="567" w:firstLine="153"/>
+        <w:ind w:left="567" w:firstLine="567"/>
+        <w:rPr>
+          <w:lang w:val="id-ID"/>
+        </w:rPr>
       </w:pPr>
       <w:r>
         <w:rPr>
@@ -5217,6 +5241,7 @@
         <w:rPr>
           <w:b/>
           <w:bCs/>
+          <w:noProof/>
         </w:rPr>
         <w:drawing>
           <wp:inline distT="0" distB="0" distL="0" distR="0" wp14:anchorId="19944AC5" wp14:editId="64CEC987">
@@ -5348,6 +5373,9 @@
         <w:jc w:val="center"/>
       </w:pPr>
       <w:r>
+        <w:rPr>
+          <w:noProof/>
+        </w:rPr>
         <w:lastRenderedPageBreak/>
         <w:drawing>
           <wp:inline distT="0" distB="0" distL="0" distR="0" wp14:anchorId="383E2E4C" wp14:editId="20791EB6">
@@ -5479,6 +5507,9 @@
         <w:jc w:val="center"/>
       </w:pPr>
       <w:r>
+        <w:rPr>
+          <w:noProof/>
+        </w:rPr>
         <w:drawing>
           <wp:inline distT="0" distB="0" distL="0" distR="0" wp14:anchorId="05CE278F" wp14:editId="79BCDCE6">
             <wp:extent cx="5943600" cy="2463165"/>
@@ -8749,10 +8780,7 @@
         <w:spacing w:before="140" w:after="0"/>
       </w:pPr>
       <w:r>
-        <w:t xml:space="preserve">Cobalah </w:t>
-      </w:r>
-      <w:r>
-        <w:t xml:space="preserve">contoh berikut menggunakan </w:t>
+        <w:t xml:space="preserve">Cobalah contoh berikut menggunakan </w:t>
       </w:r>
       <w:r>
         <w:rPr>
@@ -9206,14 +9234,7 @@
           <w:i/>
           <w:iCs/>
         </w:rPr>
-        <w:t>compiler</w:t>
-      </w:r>
-      <w:r>
-        <w:rPr>
-          <w:i/>
-          <w:iCs/>
-        </w:rPr>
-        <w:t>:</w:t>
+        <w:t>compiler:</w:t>
       </w:r>
     </w:p>
     <w:p>
@@ -10443,6 +10464,7 @@
         <w:docPartUnique/>
       </w:docPartObj>
     </w:sdtPr>
+    <w:sdtEndPr/>
     <w:sdtContent>
       <w:p>
         <w:pPr>

</xml_diff>